<commit_message>
Generic Tree - Basics
</commit_message>
<xml_diff>
--- a/Level Up Notes.docx
+++ b/Level Up Notes.docx
@@ -1609,6 +1609,404 @@
     <w:p>
       <w:pPr>
         <w:rPr>
+          <w:sz w:val="24"/>
+          <w:szCs w:val="24"/>
+        </w:rPr>
+      </w:pPr>
+    </w:p>
+    <w:p>
+      <w:pPr>
+        <w:rPr>
+          <w:sz w:val="24"/>
+          <w:szCs w:val="24"/>
+        </w:rPr>
+      </w:pPr>
+      <w:r>
+        <w:rPr>
+          <w:sz w:val="24"/>
+          <w:szCs w:val="24"/>
+        </w:rPr>
+        <w:t>How to declare a queue in Java</w:t>
+      </w:r>
+      <w:r>
+        <w:rPr>
+          <w:sz w:val="24"/>
+          <w:szCs w:val="24"/>
+        </w:rPr>
+        <w:t xml:space="preserve">: </w:t>
+      </w:r>
+    </w:p>
+    <w:p>
+      <w:pPr>
+        <w:shd w:val="clear" w:color="auto" w:fill="1E1E1E"/>
+        <w:spacing w:after="0" w:line="285" w:lineRule="atLeast"/>
+        <w:rPr>
+          <w:rFonts w:ascii="Fira Code" w:eastAsia="Times New Roman" w:hAnsi="Fira Code" w:cs="Times New Roman"/>
+          <w:color w:val="D4D4D4"/>
+          <w:sz w:val="21"/>
+          <w:szCs w:val="21"/>
+        </w:rPr>
+      </w:pPr>
+    </w:p>
+    <w:p>
+      <w:pPr>
+        <w:shd w:val="clear" w:color="auto" w:fill="1E1E1E"/>
+        <w:spacing w:after="0" w:line="285" w:lineRule="atLeast"/>
+        <w:rPr>
+          <w:rFonts w:ascii="Fira Code" w:eastAsia="Times New Roman" w:hAnsi="Fira Code" w:cs="Times New Roman"/>
+          <w:color w:val="D4D4D4"/>
+          <w:sz w:val="21"/>
+          <w:szCs w:val="21"/>
+        </w:rPr>
+      </w:pPr>
+      <w:r>
+        <w:rPr>
+          <w:rFonts w:ascii="Fira Code" w:eastAsia="Times New Roman" w:hAnsi="Fira Code" w:cs="Times New Roman"/>
+          <w:color w:val="D4D4D4"/>
+          <w:sz w:val="21"/>
+          <w:szCs w:val="21"/>
+        </w:rPr>
+        <w:t> </w:t>
+      </w:r>
+      <w:r>
+        <w:rPr>
+          <w:rFonts w:ascii="Fira Code" w:eastAsia="Times New Roman" w:hAnsi="Fira Code" w:cs="Times New Roman"/>
+          <w:color w:val="4EC9B0"/>
+          <w:sz w:val="21"/>
+          <w:szCs w:val="21"/>
+        </w:rPr>
+        <w:t>Queue</w:t>
+      </w:r>
+      <w:r>
+        <w:rPr>
+          <w:rFonts w:ascii="Fira Code" w:eastAsia="Times New Roman" w:hAnsi="Fira Code" w:cs="Times New Roman"/>
+          <w:color w:val="D4D4D4"/>
+          <w:sz w:val="21"/>
+          <w:szCs w:val="21"/>
+        </w:rPr>
+        <w:t>&lt;</w:t>
+      </w:r>
+      <w:r>
+        <w:rPr>
+          <w:rFonts w:ascii="Fira Code" w:eastAsia="Times New Roman" w:hAnsi="Fira Code" w:cs="Times New Roman"/>
+          <w:color w:val="4EC9B0"/>
+          <w:sz w:val="21"/>
+          <w:szCs w:val="21"/>
+        </w:rPr>
+        <w:t>Node</w:t>
+      </w:r>
+      <w:r>
+        <w:rPr>
+          <w:rFonts w:ascii="Fira Code" w:eastAsia="Times New Roman" w:hAnsi="Fira Code" w:cs="Times New Roman"/>
+          <w:color w:val="D4D4D4"/>
+          <w:sz w:val="21"/>
+          <w:szCs w:val="21"/>
+        </w:rPr>
+        <w:t xml:space="preserve">&gt; </w:t>
+      </w:r>
+      <w:r>
+        <w:rPr>
+          <w:rFonts w:ascii="Fira Code" w:eastAsia="Times New Roman" w:hAnsi="Fira Code" w:cs="Times New Roman"/>
+          <w:color w:val="9CDCFE"/>
+          <w:sz w:val="21"/>
+          <w:szCs w:val="21"/>
+        </w:rPr>
+        <w:t>queue</w:t>
+      </w:r>
+      <w:r>
+        <w:rPr>
+          <w:rFonts w:ascii="Fira Code" w:eastAsia="Times New Roman" w:hAnsi="Fira Code" w:cs="Times New Roman"/>
+          <w:color w:val="D4D4D4"/>
+          <w:sz w:val="21"/>
+          <w:szCs w:val="21"/>
+        </w:rPr>
+        <w:t xml:space="preserve"> = </w:t>
+      </w:r>
+      <w:r>
+        <w:rPr>
+          <w:rFonts w:ascii="Fira Code" w:eastAsia="Times New Roman" w:hAnsi="Fira Code" w:cs="Times New Roman"/>
+          <w:color w:val="C586C0"/>
+          <w:sz w:val="21"/>
+          <w:szCs w:val="21"/>
+        </w:rPr>
+        <w:t>new</w:t>
+      </w:r>
+      <w:r>
+        <w:rPr>
+          <w:rFonts w:ascii="Fira Code" w:eastAsia="Times New Roman" w:hAnsi="Fira Code" w:cs="Times New Roman"/>
+          <w:color w:val="D4D4D4"/>
+          <w:sz w:val="21"/>
+          <w:szCs w:val="21"/>
+        </w:rPr>
+        <w:t xml:space="preserve"> </w:t>
+      </w:r>
+      <w:r>
+        <w:rPr>
+          <w:rFonts w:ascii="Fira Code" w:eastAsia="Times New Roman" w:hAnsi="Fira Code" w:cs="Times New Roman"/>
+          <w:color w:val="DCDCAA"/>
+          <w:sz w:val="21"/>
+          <w:szCs w:val="21"/>
+        </w:rPr>
+        <w:t>ArrayDeque</w:t>
+      </w:r>
+      <w:r>
+        <w:rPr>
+          <w:rFonts w:ascii="Fira Code" w:eastAsia="Times New Roman" w:hAnsi="Fira Code" w:cs="Times New Roman"/>
+          <w:color w:val="D4D4D4"/>
+          <w:sz w:val="21"/>
+          <w:szCs w:val="21"/>
+        </w:rPr>
+        <w:t>&lt;&gt;();</w:t>
+      </w:r>
+    </w:p>
+    <w:p>
+      <w:pPr>
+        <w:shd w:val="clear" w:color="auto" w:fill="1E1E1E"/>
+        <w:spacing w:after="0" w:line="285" w:lineRule="atLeast"/>
+        <w:rPr>
+          <w:rFonts w:ascii="Fira Code" w:eastAsia="Times New Roman" w:hAnsi="Fira Code" w:cs="Times New Roman"/>
+          <w:color w:val="D4D4D4"/>
+          <w:sz w:val="21"/>
+          <w:szCs w:val="21"/>
+        </w:rPr>
+      </w:pPr>
+    </w:p>
+    <w:p>
+      <w:pPr>
+        <w:shd w:val="clear" w:color="auto" w:fill="1E1E1E"/>
+        <w:spacing w:after="0" w:line="285" w:lineRule="atLeast"/>
+        <w:rPr>
+          <w:rFonts w:ascii="Fira Code" w:eastAsia="Times New Roman" w:hAnsi="Fira Code" w:cs="Times New Roman"/>
+          <w:color w:val="D4D4D4"/>
+          <w:sz w:val="21"/>
+          <w:szCs w:val="21"/>
+        </w:rPr>
+      </w:pPr>
+      <w:r>
+        <w:rPr>
+          <w:rFonts w:ascii="Fira Code" w:eastAsia="Times New Roman" w:hAnsi="Fira Code" w:cs="Times New Roman"/>
+          <w:color w:val="6A9955"/>
+          <w:sz w:val="21"/>
+          <w:szCs w:val="21"/>
+        </w:rPr>
+        <w:t xml:space="preserve">// add item </w:t>
+      </w:r>
+    </w:p>
+    <w:p>
+      <w:pPr>
+        <w:shd w:val="clear" w:color="auto" w:fill="1E1E1E"/>
+        <w:spacing w:after="0" w:line="285" w:lineRule="atLeast"/>
+        <w:rPr>
+          <w:rFonts w:ascii="Fira Code" w:eastAsia="Times New Roman" w:hAnsi="Fira Code" w:cs="Times New Roman"/>
+          <w:color w:val="D4D4D4"/>
+          <w:sz w:val="21"/>
+          <w:szCs w:val="21"/>
+        </w:rPr>
+      </w:pPr>
+      <w:r>
+        <w:rPr>
+          <w:rFonts w:ascii="Fira Code" w:eastAsia="Times New Roman" w:hAnsi="Fira Code" w:cs="Times New Roman"/>
+          <w:color w:val="D4D4D4"/>
+          <w:sz w:val="21"/>
+          <w:szCs w:val="21"/>
+        </w:rPr>
+        <w:t> </w:t>
+      </w:r>
+      <w:r>
+        <w:rPr>
+          <w:rFonts w:ascii="Fira Code" w:eastAsia="Times New Roman" w:hAnsi="Fira Code" w:cs="Times New Roman"/>
+          <w:color w:val="9CDCFE"/>
+          <w:sz w:val="21"/>
+          <w:szCs w:val="21"/>
+        </w:rPr>
+        <w:t>queue</w:t>
+      </w:r>
+      <w:r>
+        <w:rPr>
+          <w:rFonts w:ascii="Fira Code" w:eastAsia="Times New Roman" w:hAnsi="Fira Code" w:cs="Times New Roman"/>
+          <w:color w:val="D4D4D4"/>
+          <w:sz w:val="21"/>
+          <w:szCs w:val="21"/>
+        </w:rPr>
+        <w:t>.</w:t>
+      </w:r>
+      <w:r>
+        <w:rPr>
+          <w:rFonts w:ascii="Fira Code" w:eastAsia="Times New Roman" w:hAnsi="Fira Code" w:cs="Times New Roman"/>
+          <w:color w:val="DCDCAA"/>
+          <w:sz w:val="21"/>
+          <w:szCs w:val="21"/>
+        </w:rPr>
+        <w:t>add</w:t>
+      </w:r>
+      <w:r>
+        <w:rPr>
+          <w:rFonts w:ascii="Fira Code" w:eastAsia="Times New Roman" w:hAnsi="Fira Code" w:cs="Times New Roman"/>
+          <w:color w:val="D4D4D4"/>
+          <w:sz w:val="21"/>
+          <w:szCs w:val="21"/>
+        </w:rPr>
+        <w:t>(</w:t>
+      </w:r>
+      <w:r>
+        <w:rPr>
+          <w:rFonts w:ascii="Fira Code" w:eastAsia="Times New Roman" w:hAnsi="Fira Code" w:cs="Times New Roman"/>
+          <w:color w:val="9CDCFE"/>
+          <w:sz w:val="21"/>
+          <w:szCs w:val="21"/>
+        </w:rPr>
+        <w:t>root</w:t>
+      </w:r>
+      <w:r>
+        <w:rPr>
+          <w:rFonts w:ascii="Fira Code" w:eastAsia="Times New Roman" w:hAnsi="Fira Code" w:cs="Times New Roman"/>
+          <w:color w:val="D4D4D4"/>
+          <w:sz w:val="21"/>
+          <w:szCs w:val="21"/>
+        </w:rPr>
+        <w:t>);</w:t>
+      </w:r>
+    </w:p>
+    <w:p>
+      <w:pPr>
+        <w:shd w:val="clear" w:color="auto" w:fill="1E1E1E"/>
+        <w:spacing w:after="0" w:line="285" w:lineRule="atLeast"/>
+        <w:rPr>
+          <w:rFonts w:ascii="Fira Code" w:eastAsia="Times New Roman" w:hAnsi="Fira Code" w:cs="Times New Roman"/>
+          <w:color w:val="D4D4D4"/>
+          <w:sz w:val="21"/>
+          <w:szCs w:val="21"/>
+        </w:rPr>
+      </w:pPr>
+    </w:p>
+    <w:p>
+      <w:pPr>
+        <w:shd w:val="clear" w:color="auto" w:fill="1E1E1E"/>
+        <w:spacing w:after="0" w:line="285" w:lineRule="atLeast"/>
+        <w:rPr>
+          <w:rFonts w:ascii="Fira Code" w:eastAsia="Times New Roman" w:hAnsi="Fira Code" w:cs="Times New Roman"/>
+          <w:color w:val="D4D4D4"/>
+          <w:sz w:val="21"/>
+          <w:szCs w:val="21"/>
+        </w:rPr>
+      </w:pPr>
+      <w:r>
+        <w:rPr>
+          <w:rFonts w:ascii="Fira Code" w:eastAsia="Times New Roman" w:hAnsi="Fira Code" w:cs="Times New Roman"/>
+          <w:color w:val="6A9955"/>
+          <w:sz w:val="21"/>
+          <w:szCs w:val="21"/>
+        </w:rPr>
+        <w:t>// removing item</w:t>
+      </w:r>
+    </w:p>
+    <w:p>
+      <w:pPr>
+        <w:shd w:val="clear" w:color="auto" w:fill="1E1E1E"/>
+        <w:spacing w:after="0" w:line="285" w:lineRule="atLeast"/>
+        <w:rPr>
+          <w:rFonts w:ascii="Fira Code" w:eastAsia="Times New Roman" w:hAnsi="Fira Code" w:cs="Times New Roman"/>
+          <w:color w:val="D4D4D4"/>
+          <w:sz w:val="21"/>
+          <w:szCs w:val="21"/>
+        </w:rPr>
+      </w:pPr>
+      <w:r>
+        <w:rPr>
+          <w:rFonts w:ascii="Fira Code" w:eastAsia="Times New Roman" w:hAnsi="Fira Code" w:cs="Times New Roman"/>
+          <w:color w:val="4EC9B0"/>
+          <w:sz w:val="21"/>
+          <w:szCs w:val="21"/>
+        </w:rPr>
+        <w:t>Node</w:t>
+      </w:r>
+      <w:r>
+        <w:rPr>
+          <w:rFonts w:ascii="Fira Code" w:eastAsia="Times New Roman" w:hAnsi="Fira Code" w:cs="Times New Roman"/>
+          <w:color w:val="D4D4D4"/>
+          <w:sz w:val="21"/>
+          <w:szCs w:val="21"/>
+        </w:rPr>
+        <w:t xml:space="preserve"> </w:t>
+      </w:r>
+      <w:r>
+        <w:rPr>
+          <w:rFonts w:ascii="Fira Code" w:eastAsia="Times New Roman" w:hAnsi="Fira Code" w:cs="Times New Roman"/>
+          <w:color w:val="9CDCFE"/>
+          <w:sz w:val="21"/>
+          <w:szCs w:val="21"/>
+        </w:rPr>
+        <w:t>node</w:t>
+      </w:r>
+      <w:r>
+        <w:rPr>
+          <w:rFonts w:ascii="Fira Code" w:eastAsia="Times New Roman" w:hAnsi="Fira Code" w:cs="Times New Roman"/>
+          <w:color w:val="D4D4D4"/>
+          <w:sz w:val="21"/>
+          <w:szCs w:val="21"/>
+        </w:rPr>
+        <w:t xml:space="preserve"> = </w:t>
+      </w:r>
+      <w:r>
+        <w:rPr>
+          <w:rFonts w:ascii="Fira Code" w:eastAsia="Times New Roman" w:hAnsi="Fira Code" w:cs="Times New Roman"/>
+          <w:color w:val="9CDCFE"/>
+          <w:sz w:val="21"/>
+          <w:szCs w:val="21"/>
+        </w:rPr>
+        <w:t>queue</w:t>
+      </w:r>
+      <w:r>
+        <w:rPr>
+          <w:rFonts w:ascii="Fira Code" w:eastAsia="Times New Roman" w:hAnsi="Fira Code" w:cs="Times New Roman"/>
+          <w:color w:val="D4D4D4"/>
+          <w:sz w:val="21"/>
+          <w:szCs w:val="21"/>
+        </w:rPr>
+        <w:t>.</w:t>
+      </w:r>
+      <w:r>
+        <w:rPr>
+          <w:rFonts w:ascii="Fira Code" w:eastAsia="Times New Roman" w:hAnsi="Fira Code" w:cs="Times New Roman"/>
+          <w:color w:val="DCDCAA"/>
+          <w:sz w:val="21"/>
+          <w:szCs w:val="21"/>
+        </w:rPr>
+        <w:t>remove</w:t>
+      </w:r>
+      <w:r>
+        <w:rPr>
+          <w:rFonts w:ascii="Fira Code" w:eastAsia="Times New Roman" w:hAnsi="Fira Code" w:cs="Times New Roman"/>
+          <w:color w:val="D4D4D4"/>
+          <w:sz w:val="21"/>
+          <w:szCs w:val="21"/>
+        </w:rPr>
+        <w:t>();</w:t>
+      </w:r>
+    </w:p>
+    <w:p>
+      <w:pPr>
+        <w:shd w:val="clear" w:color="auto" w:fill="1E1E1E"/>
+        <w:spacing w:after="0" w:line="285" w:lineRule="atLeast"/>
+        <w:rPr>
+          <w:rFonts w:ascii="Fira Code" w:eastAsia="Times New Roman" w:hAnsi="Fira Code" w:cs="Times New Roman"/>
+          <w:color w:val="D4D4D4"/>
+          <w:sz w:val="21"/>
+          <w:szCs w:val="21"/>
+        </w:rPr>
+      </w:pPr>
+    </w:p>
+    <w:p>
+      <w:pPr>
+        <w:rPr>
+          <w:sz w:val="24"/>
+          <w:szCs w:val="24"/>
+        </w:rPr>
+      </w:pPr>
+    </w:p>
+    <w:p>
+      <w:pPr>
+        <w:rPr>
           <w:b/>
           <w:bCs/>
           <w:sz w:val="24"/>
@@ -1690,6 +2088,7 @@
           <w:sz w:val="24"/>
           <w:szCs w:val="24"/>
         </w:rPr>
+        <w:lastRenderedPageBreak/>
         <w:t>2. Use Faith and Expectation</w:t>
       </w:r>
       <w:r>
@@ -1927,7 +2326,6 @@
           <w:sz w:val="24"/>
           <w:szCs w:val="24"/>
         </w:rPr>
-        <w:lastRenderedPageBreak/>
         <w:t>Combination</w:t>
       </w:r>
       <w:r>
@@ -2425,6 +2823,7 @@
           <w:bCs/>
           <w:noProof/>
         </w:rPr>
+        <w:lastRenderedPageBreak/>
         <w:drawing>
           <wp:inline distT="0" distB="0" distL="0" distR="0" wp14:anchorId="3114C8E9" wp14:editId="056C6FEF">
             <wp:extent cx="3086367" cy="1882303"/>
@@ -3797,6 +4196,7 @@
           <w:sz w:val="21"/>
           <w:szCs w:val="21"/>
         </w:rPr>
+        <w:lastRenderedPageBreak/>
         <w:t xml:space="preserve">                </w:t>
       </w:r>
       <w:r>
@@ -4171,418 +4571,418 @@
           <w:sz w:val="24"/>
           <w:szCs w:val="24"/>
         </w:rPr>
+        <w:t>^ (</w:t>
+      </w:r>
+      <w:r>
+        <w:rPr>
+          <w:b/>
+          <w:bCs/>
+          <w:sz w:val="24"/>
+          <w:szCs w:val="24"/>
+        </w:rPr>
+        <w:t>XOR</w:t>
+      </w:r>
+      <w:r>
+        <w:rPr>
+          <w:b/>
+          <w:bCs/>
+          <w:sz w:val="24"/>
+          <w:szCs w:val="24"/>
+        </w:rPr>
+        <w:t>)</w:t>
+      </w:r>
+    </w:p>
+    <w:p>
+      <w:pPr>
+        <w:rPr>
+          <w:sz w:val="24"/>
+          <w:szCs w:val="24"/>
+        </w:rPr>
+      </w:pPr>
+      <w:r>
+        <w:rPr>
+          <w:sz w:val="24"/>
+          <w:szCs w:val="24"/>
+        </w:rPr>
+        <w:t>0 ^ 0 = 0</w:t>
+      </w:r>
+    </w:p>
+    <w:p>
+      <w:pPr>
+        <w:rPr>
+          <w:sz w:val="24"/>
+          <w:szCs w:val="24"/>
+        </w:rPr>
+      </w:pPr>
+      <w:r>
+        <w:rPr>
+          <w:sz w:val="24"/>
+          <w:szCs w:val="24"/>
+        </w:rPr>
+        <w:t>0 ^ 1 = 1</w:t>
+      </w:r>
+    </w:p>
+    <w:p>
+      <w:pPr>
+        <w:rPr>
+          <w:sz w:val="24"/>
+          <w:szCs w:val="24"/>
+        </w:rPr>
+      </w:pPr>
+      <w:r>
+        <w:rPr>
+          <w:sz w:val="24"/>
+          <w:szCs w:val="24"/>
+        </w:rPr>
+        <w:t>1 ^ 1 = 0</w:t>
+      </w:r>
+    </w:p>
+    <w:p>
+      <w:pPr>
+        <w:rPr>
+          <w:sz w:val="24"/>
+          <w:szCs w:val="24"/>
+        </w:rPr>
+      </w:pPr>
+      <w:r>
+        <w:rPr>
+          <w:sz w:val="24"/>
+          <w:szCs w:val="24"/>
+        </w:rPr>
+        <w:t>1 ^ 0 = 1</w:t>
+      </w:r>
+    </w:p>
+    <w:p>
+      <w:pPr>
+        <w:rPr>
+          <w:b/>
+          <w:bCs/>
+          <w:sz w:val="24"/>
+          <w:szCs w:val="24"/>
+        </w:rPr>
+      </w:pPr>
+    </w:p>
+    <w:p>
+      <w:pPr>
+        <w:rPr>
+          <w:b/>
+          <w:bCs/>
+          <w:sz w:val="24"/>
+          <w:szCs w:val="24"/>
+        </w:rPr>
+      </w:pPr>
+      <w:r>
+        <w:rPr>
+          <w:b/>
+          <w:bCs/>
+          <w:sz w:val="24"/>
+          <w:szCs w:val="24"/>
+        </w:rPr>
+        <w:t>! (Complement)</w:t>
+      </w:r>
+    </w:p>
+    <w:p>
+      <w:pPr>
+        <w:rPr>
+          <w:sz w:val="24"/>
+          <w:szCs w:val="24"/>
+        </w:rPr>
+      </w:pPr>
+      <w:r>
+        <w:rPr>
+          <w:sz w:val="24"/>
+          <w:szCs w:val="24"/>
+        </w:rPr>
+        <w:t>!0 =</w:t>
+      </w:r>
+      <w:r>
+        <w:rPr>
+          <w:sz w:val="24"/>
+          <w:szCs w:val="24"/>
+        </w:rPr>
+        <w:t xml:space="preserve"> </w:t>
+      </w:r>
+      <w:r>
+        <w:rPr>
+          <w:sz w:val="24"/>
+          <w:szCs w:val="24"/>
+        </w:rPr>
+        <w:t>1</w:t>
+      </w:r>
+    </w:p>
+    <w:p>
+      <w:pPr>
+        <w:rPr>
+          <w:sz w:val="24"/>
+          <w:szCs w:val="24"/>
+        </w:rPr>
+      </w:pPr>
+      <w:r>
+        <w:rPr>
+          <w:sz w:val="24"/>
+          <w:szCs w:val="24"/>
+        </w:rPr>
+        <w:t>!1 = 0</w:t>
+      </w:r>
+    </w:p>
+    <w:p>
+      <w:pPr>
+        <w:rPr>
+          <w:b/>
+          <w:bCs/>
+          <w:sz w:val="24"/>
+          <w:szCs w:val="24"/>
+        </w:rPr>
+      </w:pPr>
+    </w:p>
+    <w:p>
+      <w:pPr>
+        <w:rPr>
+          <w:b/>
+          <w:bCs/>
+          <w:sz w:val="24"/>
+          <w:szCs w:val="24"/>
+        </w:rPr>
+      </w:pPr>
+      <w:r>
+        <w:rPr>
+          <w:b/>
+          <w:bCs/>
+          <w:sz w:val="24"/>
+          <w:szCs w:val="24"/>
+        </w:rPr>
+        <w:t>~ (1’s complement)</w:t>
+      </w:r>
+      <w:r>
+        <w:rPr>
+          <w:b/>
+          <w:bCs/>
+          <w:sz w:val="24"/>
+          <w:szCs w:val="24"/>
+        </w:rPr>
+        <w:t xml:space="preserve"> – reverses the bits</w:t>
+      </w:r>
+    </w:p>
+    <w:p>
+      <w:pPr>
+        <w:rPr>
+          <w:sz w:val="24"/>
+          <w:szCs w:val="24"/>
+        </w:rPr>
+      </w:pPr>
+      <w:r>
+        <w:rPr>
+          <w:sz w:val="24"/>
+          <w:szCs w:val="24"/>
+        </w:rPr>
+        <w:t xml:space="preserve">m </w:t>
+      </w:r>
+      <w:r>
+        <w:rPr>
+          <w:sz w:val="24"/>
+          <w:szCs w:val="24"/>
+        </w:rPr>
+        <w:t xml:space="preserve">= 100101   </w:t>
+      </w:r>
+    </w:p>
+    <w:p>
+      <w:pPr>
+        <w:rPr>
+          <w:sz w:val="24"/>
+          <w:szCs w:val="24"/>
+        </w:rPr>
+      </w:pPr>
+      <w:r>
+        <w:rPr>
+          <w:sz w:val="24"/>
+          <w:szCs w:val="24"/>
+        </w:rPr>
+        <w:t>~m =</w:t>
+      </w:r>
+      <w:r>
+        <w:rPr>
+          <w:sz w:val="24"/>
+          <w:szCs w:val="24"/>
+        </w:rPr>
+        <w:t>011010</w:t>
+      </w:r>
+    </w:p>
+    <w:p>
+      <w:pPr>
+        <w:rPr>
+          <w:b/>
+          <w:bCs/>
+          <w:sz w:val="24"/>
+          <w:szCs w:val="24"/>
+        </w:rPr>
+      </w:pPr>
+      <w:r>
+        <w:rPr>
+          <w:b/>
+          <w:bCs/>
+          <w:sz w:val="24"/>
+          <w:szCs w:val="24"/>
+        </w:rPr>
+        <w:t>-</w:t>
+      </w:r>
+      <w:r>
+        <w:rPr>
+          <w:b/>
+          <w:bCs/>
+          <w:sz w:val="24"/>
+          <w:szCs w:val="24"/>
+        </w:rPr>
+        <w:t>(2’s complement)</w:t>
+      </w:r>
+    </w:p>
+    <w:p>
+      <w:pPr>
+        <w:rPr>
+          <w:sz w:val="24"/>
+          <w:szCs w:val="24"/>
+        </w:rPr>
+      </w:pPr>
+      <w:r>
+        <w:rPr>
+          <w:sz w:val="24"/>
+          <w:szCs w:val="24"/>
+        </w:rPr>
+        <w:t>Turns the number negative</w:t>
+      </w:r>
+    </w:p>
+    <w:p>
+      <w:pPr>
+        <w:rPr>
+          <w:sz w:val="24"/>
+          <w:szCs w:val="24"/>
+        </w:rPr>
+      </w:pPr>
+      <w:r>
+        <w:rPr>
+          <w:b/>
+          <w:bCs/>
+          <w:sz w:val="24"/>
+          <w:szCs w:val="24"/>
+        </w:rPr>
+        <w:t>&lt;&lt; Left shift</w:t>
+      </w:r>
+    </w:p>
+    <w:p>
+      <w:pPr>
+        <w:rPr>
+          <w:sz w:val="24"/>
+          <w:szCs w:val="24"/>
+        </w:rPr>
+      </w:pPr>
+      <w:r>
+        <w:rPr>
+          <w:sz w:val="24"/>
+          <w:szCs w:val="24"/>
+        </w:rPr>
+        <w:t>X=1011</w:t>
+      </w:r>
+    </w:p>
+    <w:p>
+      <w:pPr>
+        <w:rPr>
+          <w:sz w:val="24"/>
+          <w:szCs w:val="24"/>
+        </w:rPr>
+      </w:pPr>
+      <w:r>
+        <w:rPr>
+          <w:sz w:val="24"/>
+          <w:szCs w:val="24"/>
+        </w:rPr>
+        <w:t>X &lt;&lt; 2   = 101100</w:t>
+      </w:r>
+      <w:r>
+        <w:rPr>
+          <w:sz w:val="24"/>
+          <w:szCs w:val="24"/>
+        </w:rPr>
+        <w:t xml:space="preserve"> (appends zeroes to the right</w:t>
+      </w:r>
+      <w:r>
+        <w:rPr>
+          <w:sz w:val="24"/>
+          <w:szCs w:val="24"/>
+        </w:rPr>
+        <w:t xml:space="preserve"> and 2 digits from left will be dropped</w:t>
+      </w:r>
+      <w:r>
+        <w:rPr>
+          <w:sz w:val="24"/>
+          <w:szCs w:val="24"/>
+        </w:rPr>
+        <w:t>)</w:t>
+      </w:r>
+    </w:p>
+    <w:p>
+      <w:pPr>
+        <w:rPr>
+          <w:sz w:val="24"/>
+          <w:szCs w:val="24"/>
+        </w:rPr>
+      </w:pPr>
+    </w:p>
+    <w:p>
+      <w:pPr>
+        <w:rPr>
+          <w:sz w:val="24"/>
+          <w:szCs w:val="24"/>
+        </w:rPr>
+      </w:pPr>
+      <w:r>
+        <w:rPr>
+          <w:b/>
+          <w:bCs/>
+          <w:sz w:val="24"/>
+          <w:szCs w:val="24"/>
+        </w:rPr>
+        <w:t>&gt;&gt;</w:t>
+      </w:r>
+      <w:r>
+        <w:rPr>
+          <w:b/>
+          <w:bCs/>
+          <w:sz w:val="24"/>
+          <w:szCs w:val="24"/>
+        </w:rPr>
+        <w:t xml:space="preserve"> </w:t>
+      </w:r>
+      <w:r>
+        <w:rPr>
+          <w:b/>
+          <w:bCs/>
+          <w:sz w:val="24"/>
+          <w:szCs w:val="24"/>
+        </w:rPr>
+        <w:t>Right</w:t>
+      </w:r>
+      <w:r>
+        <w:rPr>
+          <w:b/>
+          <w:bCs/>
+          <w:sz w:val="24"/>
+          <w:szCs w:val="24"/>
+        </w:rPr>
+        <w:t xml:space="preserve"> shift</w:t>
+      </w:r>
+    </w:p>
+    <w:p>
+      <w:pPr>
+        <w:rPr>
+          <w:sz w:val="24"/>
+          <w:szCs w:val="24"/>
+        </w:rPr>
+      </w:pPr>
+      <w:r>
+        <w:rPr>
+          <w:sz w:val="24"/>
+          <w:szCs w:val="24"/>
+        </w:rPr>
         <w:lastRenderedPageBreak/>
-        <w:t>^ (</w:t>
-      </w:r>
-      <w:r>
-        <w:rPr>
-          <w:b/>
-          <w:bCs/>
-          <w:sz w:val="24"/>
-          <w:szCs w:val="24"/>
-        </w:rPr>
-        <w:t>XOR</w:t>
-      </w:r>
-      <w:r>
-        <w:rPr>
-          <w:b/>
-          <w:bCs/>
-          <w:sz w:val="24"/>
-          <w:szCs w:val="24"/>
-        </w:rPr>
-        <w:t>)</w:t>
-      </w:r>
-    </w:p>
-    <w:p>
-      <w:pPr>
-        <w:rPr>
-          <w:sz w:val="24"/>
-          <w:szCs w:val="24"/>
-        </w:rPr>
-      </w:pPr>
-      <w:r>
-        <w:rPr>
-          <w:sz w:val="24"/>
-          <w:szCs w:val="24"/>
-        </w:rPr>
-        <w:t>0 ^ 0 = 0</w:t>
-      </w:r>
-    </w:p>
-    <w:p>
-      <w:pPr>
-        <w:rPr>
-          <w:sz w:val="24"/>
-          <w:szCs w:val="24"/>
-        </w:rPr>
-      </w:pPr>
-      <w:r>
-        <w:rPr>
-          <w:sz w:val="24"/>
-          <w:szCs w:val="24"/>
-        </w:rPr>
-        <w:t>0 ^ 1 = 1</w:t>
-      </w:r>
-    </w:p>
-    <w:p>
-      <w:pPr>
-        <w:rPr>
-          <w:sz w:val="24"/>
-          <w:szCs w:val="24"/>
-        </w:rPr>
-      </w:pPr>
-      <w:r>
-        <w:rPr>
-          <w:sz w:val="24"/>
-          <w:szCs w:val="24"/>
-        </w:rPr>
-        <w:t>1 ^ 1 = 0</w:t>
-      </w:r>
-    </w:p>
-    <w:p>
-      <w:pPr>
-        <w:rPr>
-          <w:sz w:val="24"/>
-          <w:szCs w:val="24"/>
-        </w:rPr>
-      </w:pPr>
-      <w:r>
-        <w:rPr>
-          <w:sz w:val="24"/>
-          <w:szCs w:val="24"/>
-        </w:rPr>
-        <w:t>1 ^ 0 = 1</w:t>
-      </w:r>
-    </w:p>
-    <w:p>
-      <w:pPr>
-        <w:rPr>
-          <w:b/>
-          <w:bCs/>
-          <w:sz w:val="24"/>
-          <w:szCs w:val="24"/>
-        </w:rPr>
-      </w:pPr>
-    </w:p>
-    <w:p>
-      <w:pPr>
-        <w:rPr>
-          <w:b/>
-          <w:bCs/>
-          <w:sz w:val="24"/>
-          <w:szCs w:val="24"/>
-        </w:rPr>
-      </w:pPr>
-      <w:r>
-        <w:rPr>
-          <w:b/>
-          <w:bCs/>
-          <w:sz w:val="24"/>
-          <w:szCs w:val="24"/>
-        </w:rPr>
-        <w:t>! (Complement)</w:t>
-      </w:r>
-    </w:p>
-    <w:p>
-      <w:pPr>
-        <w:rPr>
-          <w:sz w:val="24"/>
-          <w:szCs w:val="24"/>
-        </w:rPr>
-      </w:pPr>
-      <w:r>
-        <w:rPr>
-          <w:sz w:val="24"/>
-          <w:szCs w:val="24"/>
-        </w:rPr>
-        <w:t>!0 =</w:t>
-      </w:r>
-      <w:r>
-        <w:rPr>
-          <w:sz w:val="24"/>
-          <w:szCs w:val="24"/>
-        </w:rPr>
-        <w:t xml:space="preserve"> </w:t>
-      </w:r>
-      <w:r>
-        <w:rPr>
-          <w:sz w:val="24"/>
-          <w:szCs w:val="24"/>
-        </w:rPr>
-        <w:t>1</w:t>
-      </w:r>
-    </w:p>
-    <w:p>
-      <w:pPr>
-        <w:rPr>
-          <w:sz w:val="24"/>
-          <w:szCs w:val="24"/>
-        </w:rPr>
-      </w:pPr>
-      <w:r>
-        <w:rPr>
-          <w:sz w:val="24"/>
-          <w:szCs w:val="24"/>
-        </w:rPr>
-        <w:t>!1 = 0</w:t>
-      </w:r>
-    </w:p>
-    <w:p>
-      <w:pPr>
-        <w:rPr>
-          <w:b/>
-          <w:bCs/>
-          <w:sz w:val="24"/>
-          <w:szCs w:val="24"/>
-        </w:rPr>
-      </w:pPr>
-    </w:p>
-    <w:p>
-      <w:pPr>
-        <w:rPr>
-          <w:b/>
-          <w:bCs/>
-          <w:sz w:val="24"/>
-          <w:szCs w:val="24"/>
-        </w:rPr>
-      </w:pPr>
-      <w:r>
-        <w:rPr>
-          <w:b/>
-          <w:bCs/>
-          <w:sz w:val="24"/>
-          <w:szCs w:val="24"/>
-        </w:rPr>
-        <w:t>~ (1’s complement)</w:t>
-      </w:r>
-      <w:r>
-        <w:rPr>
-          <w:b/>
-          <w:bCs/>
-          <w:sz w:val="24"/>
-          <w:szCs w:val="24"/>
-        </w:rPr>
-        <w:t xml:space="preserve"> – reverses the bits</w:t>
-      </w:r>
-    </w:p>
-    <w:p>
-      <w:pPr>
-        <w:rPr>
-          <w:sz w:val="24"/>
-          <w:szCs w:val="24"/>
-        </w:rPr>
-      </w:pPr>
-      <w:r>
-        <w:rPr>
-          <w:sz w:val="24"/>
-          <w:szCs w:val="24"/>
-        </w:rPr>
-        <w:t xml:space="preserve">m </w:t>
-      </w:r>
-      <w:r>
-        <w:rPr>
-          <w:sz w:val="24"/>
-          <w:szCs w:val="24"/>
-        </w:rPr>
-        <w:t xml:space="preserve">= 100101   </w:t>
-      </w:r>
-    </w:p>
-    <w:p>
-      <w:pPr>
-        <w:rPr>
-          <w:sz w:val="24"/>
-          <w:szCs w:val="24"/>
-        </w:rPr>
-      </w:pPr>
-      <w:r>
-        <w:rPr>
-          <w:sz w:val="24"/>
-          <w:szCs w:val="24"/>
-        </w:rPr>
-        <w:t>~m =</w:t>
-      </w:r>
-      <w:r>
-        <w:rPr>
-          <w:sz w:val="24"/>
-          <w:szCs w:val="24"/>
-        </w:rPr>
-        <w:t>011010</w:t>
-      </w:r>
-    </w:p>
-    <w:p>
-      <w:pPr>
-        <w:rPr>
-          <w:b/>
-          <w:bCs/>
-          <w:sz w:val="24"/>
-          <w:szCs w:val="24"/>
-        </w:rPr>
-      </w:pPr>
-      <w:r>
-        <w:rPr>
-          <w:b/>
-          <w:bCs/>
-          <w:sz w:val="24"/>
-          <w:szCs w:val="24"/>
-        </w:rPr>
-        <w:t>-</w:t>
-      </w:r>
-      <w:r>
-        <w:rPr>
-          <w:b/>
-          <w:bCs/>
-          <w:sz w:val="24"/>
-          <w:szCs w:val="24"/>
-        </w:rPr>
-        <w:t>(2’s complement)</w:t>
-      </w:r>
-    </w:p>
-    <w:p>
-      <w:pPr>
-        <w:rPr>
-          <w:sz w:val="24"/>
-          <w:szCs w:val="24"/>
-        </w:rPr>
-      </w:pPr>
-      <w:r>
-        <w:rPr>
-          <w:sz w:val="24"/>
-          <w:szCs w:val="24"/>
-        </w:rPr>
-        <w:t>Turns the number negative</w:t>
-      </w:r>
-    </w:p>
-    <w:p>
-      <w:pPr>
-        <w:rPr>
-          <w:sz w:val="24"/>
-          <w:szCs w:val="24"/>
-        </w:rPr>
-      </w:pPr>
-      <w:r>
-        <w:rPr>
-          <w:b/>
-          <w:bCs/>
-          <w:sz w:val="24"/>
-          <w:szCs w:val="24"/>
-        </w:rPr>
-        <w:t>&lt;&lt; Left shift</w:t>
-      </w:r>
-    </w:p>
-    <w:p>
-      <w:pPr>
-        <w:rPr>
-          <w:sz w:val="24"/>
-          <w:szCs w:val="24"/>
-        </w:rPr>
-      </w:pPr>
-      <w:r>
-        <w:rPr>
-          <w:sz w:val="24"/>
-          <w:szCs w:val="24"/>
-        </w:rPr>
-        <w:t>X=1011</w:t>
-      </w:r>
-    </w:p>
-    <w:p>
-      <w:pPr>
-        <w:rPr>
-          <w:sz w:val="24"/>
-          <w:szCs w:val="24"/>
-        </w:rPr>
-      </w:pPr>
-      <w:r>
-        <w:rPr>
-          <w:sz w:val="24"/>
-          <w:szCs w:val="24"/>
-        </w:rPr>
-        <w:t>X &lt;&lt; 2   = 101100</w:t>
-      </w:r>
-      <w:r>
-        <w:rPr>
-          <w:sz w:val="24"/>
-          <w:szCs w:val="24"/>
-        </w:rPr>
-        <w:t xml:space="preserve"> (appends zeroes to the right</w:t>
-      </w:r>
-      <w:r>
-        <w:rPr>
-          <w:sz w:val="24"/>
-          <w:szCs w:val="24"/>
-        </w:rPr>
-        <w:t xml:space="preserve"> and 2 digits from left will be dropped</w:t>
-      </w:r>
-      <w:r>
-        <w:rPr>
-          <w:sz w:val="24"/>
-          <w:szCs w:val="24"/>
-        </w:rPr>
-        <w:t>)</w:t>
-      </w:r>
-    </w:p>
-    <w:p>
-      <w:pPr>
-        <w:rPr>
-          <w:sz w:val="24"/>
-          <w:szCs w:val="24"/>
-        </w:rPr>
-      </w:pPr>
-    </w:p>
-    <w:p>
-      <w:pPr>
-        <w:rPr>
-          <w:sz w:val="24"/>
-          <w:szCs w:val="24"/>
-        </w:rPr>
-      </w:pPr>
-      <w:r>
-        <w:rPr>
-          <w:b/>
-          <w:bCs/>
-          <w:sz w:val="24"/>
-          <w:szCs w:val="24"/>
-        </w:rPr>
-        <w:t>&gt;&gt;</w:t>
-      </w:r>
-      <w:r>
-        <w:rPr>
-          <w:b/>
-          <w:bCs/>
-          <w:sz w:val="24"/>
-          <w:szCs w:val="24"/>
-        </w:rPr>
-        <w:t xml:space="preserve"> </w:t>
-      </w:r>
-      <w:r>
-        <w:rPr>
-          <w:b/>
-          <w:bCs/>
-          <w:sz w:val="24"/>
-          <w:szCs w:val="24"/>
-        </w:rPr>
-        <w:t>Right</w:t>
-      </w:r>
-      <w:r>
-        <w:rPr>
-          <w:b/>
-          <w:bCs/>
-          <w:sz w:val="24"/>
-          <w:szCs w:val="24"/>
-        </w:rPr>
-        <w:t xml:space="preserve"> shift</w:t>
-      </w:r>
-    </w:p>
-    <w:p>
-      <w:pPr>
-        <w:rPr>
-          <w:sz w:val="24"/>
-          <w:szCs w:val="24"/>
-        </w:rPr>
-      </w:pPr>
-      <w:r>
-        <w:rPr>
-          <w:sz w:val="24"/>
-          <w:szCs w:val="24"/>
-        </w:rPr>
         <w:t>X=1011</w:t>
       </w:r>
     </w:p>
@@ -4841,7 +5241,6 @@
           <w:sz w:val="24"/>
           <w:szCs w:val="24"/>
         </w:rPr>
-        <w:lastRenderedPageBreak/>
         <w:t xml:space="preserve">Important </w:t>
       </w:r>
       <w:r>
@@ -5322,6 +5721,7 @@
           <w:sz w:val="24"/>
           <w:szCs w:val="24"/>
         </w:rPr>
+        <w:lastRenderedPageBreak/>
         <w:drawing>
           <wp:inline distT="0" distB="0" distL="0" distR="0" wp14:anchorId="133FB405" wp14:editId="0DE9D0A0">
             <wp:extent cx="1790855" cy="3696020"/>

</xml_diff>

<commit_message>
LCS, LPS, EditDist, MInInsert, Delete
</commit_message>
<xml_diff>
--- a/Level Up Notes.docx
+++ b/Level Up Notes.docx
@@ -9,6 +9,7 @@
           <w:bCs/>
           <w:sz w:val="24"/>
           <w:szCs w:val="24"/>
+          <w:lang w:val="en-ID"/>
         </w:rPr>
       </w:pPr>
     </w:p>
@@ -7201,6 +7202,152 @@
     </w:p>
     <w:p>
       <w:pPr>
+        <w:rPr>
+          <w:b/>
+          <w:bCs/>
+          <w:sz w:val="24"/>
+          <w:szCs w:val="24"/>
+        </w:rPr>
+      </w:pPr>
+      <w:r>
+        <w:rPr>
+          <w:b/>
+          <w:bCs/>
+          <w:sz w:val="24"/>
+          <w:szCs w:val="24"/>
+        </w:rPr>
+        <w:t>- Important on DP solutions</w:t>
+      </w:r>
+    </w:p>
+    <w:p>
+      <w:pPr>
+        <w:rPr>
+          <w:sz w:val="24"/>
+          <w:szCs w:val="24"/>
+        </w:rPr>
+      </w:pPr>
+      <w:r>
+        <w:rPr>
+          <w:sz w:val="24"/>
+          <w:szCs w:val="24"/>
+        </w:rPr>
+        <w:t>First columns and rows are generally kept empty in DP 2-D arrays</w:t>
+      </w:r>
+    </w:p>
+    <w:p>
+      <w:pPr>
+        <w:rPr>
+          <w:sz w:val="24"/>
+          <w:szCs w:val="24"/>
+        </w:rPr>
+      </w:pPr>
+      <w:r>
+        <w:rPr>
+          <w:sz w:val="24"/>
+          <w:szCs w:val="24"/>
+        </w:rPr>
+        <w:t>so if you talk of dp[i][j]...you are filling for word[i-1][j-1]</w:t>
+      </w:r>
+    </w:p>
+    <w:p>
+      <w:pPr>
+        <w:rPr>
+          <w:sz w:val="24"/>
+          <w:szCs w:val="24"/>
+        </w:rPr>
+      </w:pPr>
+      <w:r>
+        <w:rPr>
+          <w:sz w:val="24"/>
+          <w:szCs w:val="24"/>
+        </w:rPr>
+        <w:t xml:space="preserve">See diagram </w:t>
+      </w:r>
+      <w:r>
+        <w:rPr>
+          <w:b/>
+          <w:bCs/>
+          <w:sz w:val="24"/>
+          <w:szCs w:val="24"/>
+        </w:rPr>
+        <w:t>EditDistance.png</w:t>
+      </w:r>
+      <w:r>
+        <w:rPr>
+          <w:sz w:val="24"/>
+          <w:szCs w:val="24"/>
+        </w:rPr>
+        <w:t xml:space="preserve"> </w:t>
+      </w:r>
+      <w:r>
+        <w:rPr>
+          <w:sz w:val="24"/>
+          <w:szCs w:val="24"/>
+        </w:rPr>
+        <w:t xml:space="preserve">and code </w:t>
+      </w:r>
+      <w:r>
+        <w:rPr>
+          <w:sz w:val="24"/>
+          <w:szCs w:val="24"/>
+        </w:rPr>
+        <w:t>in this "</w:t>
+      </w:r>
+      <w:r>
+        <w:rPr>
+          <w:b/>
+          <w:bCs/>
+          <w:sz w:val="24"/>
+          <w:szCs w:val="24"/>
+        </w:rPr>
+        <w:t>DP</w:t>
+      </w:r>
+      <w:r>
+        <w:rPr>
+          <w:sz w:val="24"/>
+          <w:szCs w:val="24"/>
+        </w:rPr>
+        <w:t>" folder</w:t>
+      </w:r>
+      <w:r>
+        <w:rPr>
+          <w:sz w:val="24"/>
+          <w:szCs w:val="24"/>
+        </w:rPr>
+        <w:t xml:space="preserve"> in </w:t>
+      </w:r>
+      <w:r>
+        <w:rPr>
+          <w:sz w:val="24"/>
+          <w:szCs w:val="24"/>
+        </w:rPr>
+        <w:t>“</w:t>
+      </w:r>
+      <w:r>
+        <w:rPr>
+          <w:sz w:val="24"/>
+          <w:szCs w:val="24"/>
+        </w:rPr>
+        <w:t>PeplevelUp</w:t>
+      </w:r>
+      <w:r>
+        <w:rPr>
+          <w:sz w:val="24"/>
+          <w:szCs w:val="24"/>
+        </w:rPr>
+        <w:t>”</w:t>
+      </w:r>
+    </w:p>
+    <w:p>
+      <w:pPr>
+        <w:rPr>
+          <w:sz w:val="24"/>
+          <w:szCs w:val="24"/>
+        </w:rPr>
+      </w:pPr>
+    </w:p>
+    <w:p>
+      <w:pPr>
         <w:pStyle w:val="ListParagraph"/>
         <w:numPr>
           <w:ilvl w:val="0"/>
@@ -7461,10 +7608,10 @@
       </w:pPr>
       <w:r>
         <w:rPr>
-          <w:sz w:val="24"/>
-          <w:szCs w:val="24"/>
-        </w:rPr>
-        <w:lastRenderedPageBreak/>
+          <w:noProof/>
+          <w:sz w:val="24"/>
+          <w:szCs w:val="24"/>
+        </w:rPr>
         <w:drawing>
           <wp:inline distT="0" distB="0" distL="0" distR="0" wp14:anchorId="662D0C85" wp14:editId="28B704D0">
             <wp:extent cx="3597267" cy="1714500"/>
@@ -7558,6 +7705,7 @@
         <w:rPr>
           <w:b/>
           <w:bCs/>
+          <w:noProof/>
           <w:sz w:val="24"/>
           <w:szCs w:val="24"/>
         </w:rPr>

</xml_diff>

<commit_message>
Generic Trees - Day 1
</commit_message>
<xml_diff>
--- a/Level Up Notes.docx
+++ b/Level Up Notes.docx
@@ -3635,6 +3635,7 @@
           <w:color w:val="D4D4D4"/>
           <w:sz w:val="21"/>
           <w:szCs w:val="21"/>
+          <w:lang w:val="en-ID"/>
         </w:rPr>
       </w:pPr>
       <w:r>
@@ -3914,6 +3915,326 @@
           <w:color w:val="D4D4D4"/>
           <w:sz w:val="21"/>
           <w:szCs w:val="21"/>
+        </w:rPr>
+      </w:pPr>
+    </w:p>
+    <w:p>
+      <w:pPr>
+        <w:pStyle w:val="ListParagraph"/>
+        <w:ind w:left="-90"/>
+        <w:rPr>
+          <w:sz w:val="24"/>
+          <w:szCs w:val="24"/>
+        </w:rPr>
+      </w:pPr>
+    </w:p>
+    <w:p>
+      <w:pPr>
+        <w:pStyle w:val="ListParagraph"/>
+        <w:ind w:left="-90"/>
+        <w:rPr>
+          <w:sz w:val="24"/>
+          <w:szCs w:val="24"/>
+        </w:rPr>
+      </w:pPr>
+    </w:p>
+    <w:p>
+      <w:pPr>
+        <w:pStyle w:val="ListParagraph"/>
+        <w:numPr>
+          <w:ilvl w:val="0"/>
+          <w:numId w:val="2"/>
+        </w:numPr>
+        <w:ind w:left="-90"/>
+        <w:rPr>
+          <w:b/>
+          <w:bCs/>
+          <w:sz w:val="24"/>
+          <w:szCs w:val="24"/>
+        </w:rPr>
+      </w:pPr>
+      <w:r>
+        <w:rPr>
+          <w:b/>
+          <w:bCs/>
+          <w:sz w:val="24"/>
+          <w:szCs w:val="24"/>
+        </w:rPr>
+        <w:t xml:space="preserve">Convert </w:t>
+      </w:r>
+      <w:r>
+        <w:rPr>
+          <w:b/>
+          <w:bCs/>
+          <w:sz w:val="24"/>
+          <w:szCs w:val="24"/>
+        </w:rPr>
+        <w:t>int</w:t>
+      </w:r>
+      <w:r>
+        <w:rPr>
+          <w:b/>
+          <w:bCs/>
+          <w:sz w:val="24"/>
+          <w:szCs w:val="24"/>
+        </w:rPr>
+        <w:t xml:space="preserve"> </w:t>
+      </w:r>
+      <w:r>
+        <w:rPr>
+          <w:b/>
+          <w:bCs/>
+          <w:sz w:val="24"/>
+          <w:szCs w:val="24"/>
+        </w:rPr>
+        <w:t xml:space="preserve">to </w:t>
+      </w:r>
+      <w:r>
+        <w:rPr>
+          <w:b/>
+          <w:bCs/>
+          <w:sz w:val="24"/>
+          <w:szCs w:val="24"/>
+        </w:rPr>
+        <w:t>String</w:t>
+      </w:r>
+    </w:p>
+    <w:p>
+      <w:pPr>
+        <w:pStyle w:val="ListParagraph"/>
+        <w:ind w:left="-90"/>
+        <w:rPr>
+          <w:sz w:val="24"/>
+          <w:szCs w:val="24"/>
+        </w:rPr>
+      </w:pPr>
+    </w:p>
+    <w:p>
+      <w:pPr>
+        <w:shd w:val="clear" w:color="auto" w:fill="1E1E1E"/>
+        <w:spacing w:after="0" w:line="285" w:lineRule="atLeast"/>
+        <w:rPr>
+          <w:rFonts w:ascii="Fira Code" w:eastAsia="Times New Roman" w:hAnsi="Fira Code" w:cs="Times New Roman"/>
+          <w:color w:val="D4D4D4"/>
+          <w:sz w:val="21"/>
+          <w:szCs w:val="21"/>
+        </w:rPr>
+      </w:pPr>
+    </w:p>
+    <w:p>
+      <w:pPr>
+        <w:shd w:val="clear" w:color="auto" w:fill="1E1E1E"/>
+        <w:spacing w:after="0" w:line="285" w:lineRule="atLeast"/>
+        <w:rPr>
+          <w:rFonts w:ascii="Fira Code" w:eastAsia="Times New Roman" w:hAnsi="Fira Code" w:cs="Times New Roman"/>
+          <w:color w:val="D4D4D4"/>
+          <w:sz w:val="21"/>
+          <w:szCs w:val="21"/>
+        </w:rPr>
+      </w:pPr>
+      <w:r>
+        <w:rPr>
+          <w:rFonts w:ascii="Fira Code" w:eastAsia="Times New Roman" w:hAnsi="Fira Code" w:cs="Times New Roman"/>
+          <w:color w:val="D4D4D4"/>
+          <w:sz w:val="21"/>
+          <w:szCs w:val="21"/>
+        </w:rPr>
+        <w:t xml:space="preserve">        </w:t>
+      </w:r>
+      <w:r>
+        <w:rPr>
+          <w:rFonts w:ascii="Fira Code" w:eastAsia="Times New Roman" w:hAnsi="Fira Code" w:cs="Times New Roman"/>
+          <w:color w:val="6A9955"/>
+          <w:sz w:val="21"/>
+          <w:szCs w:val="21"/>
+        </w:rPr>
+        <w:t xml:space="preserve">// </w:t>
+      </w:r>
+      <w:r>
+        <w:rPr>
+          <w:rFonts w:ascii="Fira Code" w:eastAsia="Times New Roman" w:hAnsi="Fira Code" w:cs="Times New Roman"/>
+          <w:color w:val="6A9955"/>
+          <w:sz w:val="21"/>
+          <w:szCs w:val="21"/>
+        </w:rPr>
+        <w:t>int</w:t>
+      </w:r>
+      <w:r>
+        <w:rPr>
+          <w:rFonts w:ascii="Fira Code" w:eastAsia="Times New Roman" w:hAnsi="Fira Code" w:cs="Times New Roman"/>
+          <w:color w:val="6A9955"/>
+          <w:sz w:val="21"/>
+          <w:szCs w:val="21"/>
+        </w:rPr>
+        <w:t xml:space="preserve"> to </w:t>
+      </w:r>
+      <w:r>
+        <w:rPr>
+          <w:rFonts w:ascii="Fira Code" w:eastAsia="Times New Roman" w:hAnsi="Fira Code" w:cs="Times New Roman"/>
+          <w:color w:val="6A9955"/>
+          <w:sz w:val="21"/>
+          <w:szCs w:val="21"/>
+        </w:rPr>
+        <w:t>String</w:t>
+      </w:r>
+    </w:p>
+    <w:p>
+      <w:pPr>
+        <w:shd w:val="clear" w:color="auto" w:fill="1E1E1E"/>
+        <w:spacing w:after="0" w:line="285" w:lineRule="atLeast"/>
+        <w:rPr>
+          <w:rFonts w:ascii="Fira Code" w:eastAsia="Times New Roman" w:hAnsi="Fira Code" w:cs="Times New Roman"/>
+          <w:color w:val="D4D4D4"/>
+          <w:sz w:val="21"/>
+          <w:szCs w:val="21"/>
+        </w:rPr>
+      </w:pPr>
+      <w:r>
+        <w:rPr>
+          <w:rFonts w:ascii="Fira Code" w:eastAsia="Times New Roman" w:hAnsi="Fira Code" w:cs="Times New Roman"/>
+          <w:color w:val="D4D4D4"/>
+          <w:sz w:val="21"/>
+          <w:szCs w:val="21"/>
+        </w:rPr>
+        <w:t> </w:t>
+      </w:r>
+      <w:r>
+        <w:rPr>
+          <w:rFonts w:ascii="Fira Code" w:eastAsia="Times New Roman" w:hAnsi="Fira Code" w:cs="Times New Roman"/>
+          <w:color w:val="D4D4D4"/>
+          <w:sz w:val="21"/>
+          <w:szCs w:val="21"/>
+        </w:rPr>
+        <w:tab/>
+      </w:r>
+      <w:r>
+        <w:rPr>
+          <w:rFonts w:ascii="Fira Code" w:eastAsia="Times New Roman" w:hAnsi="Fira Code" w:cs="Times New Roman"/>
+          <w:color w:val="4EC9B0"/>
+          <w:sz w:val="21"/>
+          <w:szCs w:val="21"/>
+        </w:rPr>
+        <w:t>String</w:t>
+      </w:r>
+      <w:r>
+        <w:rPr>
+          <w:rFonts w:ascii="Fira Code" w:eastAsia="Times New Roman" w:hAnsi="Fira Code" w:cs="Times New Roman"/>
+          <w:color w:val="D4D4D4"/>
+          <w:sz w:val="21"/>
+          <w:szCs w:val="21"/>
+        </w:rPr>
+        <w:t xml:space="preserve"> </w:t>
+      </w:r>
+      <w:r>
+        <w:rPr>
+          <w:rFonts w:ascii="Fira Code" w:eastAsia="Times New Roman" w:hAnsi="Fira Code" w:cs="Times New Roman"/>
+          <w:color w:val="9CDCFE"/>
+          <w:sz w:val="21"/>
+          <w:szCs w:val="21"/>
+        </w:rPr>
+        <w:t>str</w:t>
+      </w:r>
+      <w:r>
+        <w:rPr>
+          <w:rFonts w:ascii="Fira Code" w:eastAsia="Times New Roman" w:hAnsi="Fira Code" w:cs="Times New Roman"/>
+          <w:color w:val="D4D4D4"/>
+          <w:sz w:val="21"/>
+          <w:szCs w:val="21"/>
+        </w:rPr>
+        <w:t xml:space="preserve">= </w:t>
+      </w:r>
+      <w:r>
+        <w:rPr>
+          <w:rFonts w:ascii="Fira Code" w:eastAsia="Times New Roman" w:hAnsi="Fira Code" w:cs="Times New Roman"/>
+          <w:color w:val="4EC9B0"/>
+          <w:sz w:val="21"/>
+          <w:szCs w:val="21"/>
+        </w:rPr>
+        <w:t>String</w:t>
+      </w:r>
+      <w:r>
+        <w:rPr>
+          <w:rFonts w:ascii="Fira Code" w:eastAsia="Times New Roman" w:hAnsi="Fira Code" w:cs="Times New Roman"/>
+          <w:color w:val="D4D4D4"/>
+          <w:sz w:val="21"/>
+          <w:szCs w:val="21"/>
+        </w:rPr>
+        <w:t>.</w:t>
+      </w:r>
+      <w:r>
+        <w:rPr>
+          <w:rFonts w:ascii="Fira Code" w:eastAsia="Times New Roman" w:hAnsi="Fira Code" w:cs="Times New Roman"/>
+          <w:color w:val="DCDCAA"/>
+          <w:sz w:val="21"/>
+          <w:szCs w:val="21"/>
+        </w:rPr>
+        <w:t>valueOf</w:t>
+      </w:r>
+      <w:r>
+        <w:rPr>
+          <w:rFonts w:ascii="Fira Code" w:eastAsia="Times New Roman" w:hAnsi="Fira Code" w:cs="Times New Roman"/>
+          <w:color w:val="D4D4D4"/>
+          <w:sz w:val="21"/>
+          <w:szCs w:val="21"/>
+        </w:rPr>
+        <w:t>(</w:t>
+      </w:r>
+      <w:r>
+        <w:rPr>
+          <w:rFonts w:ascii="Fira Code" w:eastAsia="Times New Roman" w:hAnsi="Fira Code" w:cs="Times New Roman"/>
+          <w:color w:val="B5CEA8"/>
+          <w:sz w:val="21"/>
+          <w:szCs w:val="21"/>
+        </w:rPr>
+        <w:t>1</w:t>
+      </w:r>
+      <w:r>
+        <w:rPr>
+          <w:rFonts w:ascii="Fira Code" w:eastAsia="Times New Roman" w:hAnsi="Fira Code" w:cs="Times New Roman"/>
+          <w:color w:val="D4D4D4"/>
+          <w:sz w:val="21"/>
+          <w:szCs w:val="21"/>
+        </w:rPr>
+        <w:t>);</w:t>
+      </w:r>
+      <w:r>
+        <w:rPr>
+          <w:rFonts w:ascii="Fira Code" w:eastAsia="Times New Roman" w:hAnsi="Fira Code" w:cs="Times New Roman"/>
+          <w:color w:val="D4D4D4"/>
+          <w:sz w:val="21"/>
+          <w:szCs w:val="21"/>
+        </w:rPr>
+        <w:t xml:space="preserve">   </w:t>
+      </w:r>
+      <w:r>
+        <w:rPr>
+          <w:rFonts w:ascii="Fira Code" w:eastAsia="Times New Roman" w:hAnsi="Fira Code" w:cs="Times New Roman"/>
+          <w:color w:val="6A9955"/>
+          <w:sz w:val="21"/>
+          <w:szCs w:val="21"/>
+        </w:rPr>
+        <w:t>// “1”</w:t>
+      </w:r>
+    </w:p>
+    <w:p>
+      <w:pPr>
+        <w:shd w:val="clear" w:color="auto" w:fill="1E1E1E"/>
+        <w:spacing w:after="0" w:line="285" w:lineRule="atLeast"/>
+        <w:rPr>
+          <w:rFonts w:ascii="Fira Code" w:eastAsia="Times New Roman" w:hAnsi="Fira Code" w:cs="Times New Roman"/>
+          <w:color w:val="D4D4D4"/>
+          <w:sz w:val="21"/>
+          <w:szCs w:val="21"/>
+        </w:rPr>
+      </w:pPr>
+    </w:p>
+    <w:p>
+      <w:pPr>
+        <w:pStyle w:val="ListParagraph"/>
+        <w:ind w:left="-90"/>
+        <w:rPr>
+          <w:sz w:val="24"/>
+          <w:szCs w:val="24"/>
         </w:rPr>
       </w:pPr>
     </w:p>
@@ -4306,6 +4627,7 @@
           <w:sz w:val="20"/>
           <w:szCs w:val="20"/>
         </w:rPr>
+        <w:lastRenderedPageBreak/>
         <w:t xml:space="preserve">                </w:t>
       </w:r>
       <w:r>
@@ -4657,7 +4979,6 @@
           <w:sz w:val="24"/>
           <w:szCs w:val="24"/>
         </w:rPr>
-        <w:lastRenderedPageBreak/>
         <w:t>return new int[] {</w:t>
       </w:r>
       <w:r>
@@ -5472,6 +5793,7 @@
           <w:sz w:val="24"/>
           <w:szCs w:val="24"/>
         </w:rPr>
+        <w:lastRenderedPageBreak/>
         <w:t>Combination</w:t>
       </w:r>
       <w:r>
@@ -5679,7 +6001,6 @@
           <w:sz w:val="24"/>
           <w:szCs w:val="24"/>
         </w:rPr>
-        <w:lastRenderedPageBreak/>
         <w:t>Permutation of two things from three given things a, b, c is ab, ba, bc, cb, ac, ca</w:t>
       </w:r>
     </w:p>
@@ -6224,7 +6545,6 @@
     </w:p>
     <w:p>
       <w:r>
-        <w:lastRenderedPageBreak/>
         <w:t>Now, for this r and c can be found using above forumales (r= idx</w:t>
       </w:r>
       <w:r>
@@ -7717,6 +8037,7 @@
           <w:sz w:val="24"/>
           <w:szCs w:val="24"/>
         </w:rPr>
+        <w:lastRenderedPageBreak/>
         <w:t>^ (</w:t>
       </w:r>
       <w:r>
@@ -7824,7 +8145,6 @@
           <w:sz w:val="24"/>
           <w:szCs w:val="24"/>
         </w:rPr>
-        <w:lastRenderedPageBreak/>
         <w:t>! (Complement)</w:t>
       </w:r>
     </w:p>
@@ -8387,6 +8707,7 @@
           <w:sz w:val="24"/>
           <w:szCs w:val="24"/>
         </w:rPr>
+        <w:lastRenderedPageBreak/>
         <w:t xml:space="preserve">Important </w:t>
       </w:r>
       <w:r>

</xml_diff>